<commit_message>
fixed lab1 before the submit
</commit_message>
<xml_diff>
--- a/TullyMartinLab1.docx
+++ b/TullyMartinLab1.docx
@@ -262,21 +262,314 @@
     <w:p>
       <w:pPr>
         <w:pStyle w:val="ListParagraph"/>
+      </w:pPr>
+    </w:p>
+    <w:p>
+      <w:pPr>
+        <w:pStyle w:val="ListParagraph"/>
+      </w:pPr>
+    </w:p>
+    <w:p>
+      <w:pPr>
+        <w:pStyle w:val="ListParagraph"/>
         <w:numPr>
           <w:ilvl w:val="0"/>
           <w:numId w:val="3"/>
         </w:numPr>
       </w:pPr>
       <w:r>
+        <w:lastRenderedPageBreak/>
         <w:t xml:space="preserve"> </w:t>
       </w:r>
     </w:p>
     <w:p>
       <w:pPr>
         <w:pStyle w:val="ListParagraph"/>
-      </w:pPr>
-      <w:r>
-        <w:t>See attached file dns2.png</w:t>
+        <w:jc w:val="both"/>
+      </w:pPr>
+      <w:r>
+        <w:rPr>
+          <w:noProof/>
+        </w:rPr>
+        <w:drawing>
+          <wp:inline distT="0" distB="0" distL="0" distR="0" wp14:anchorId="3C06165B" wp14:editId="070D0C4F">
+            <wp:extent cx="2655735" cy="1532203"/>
+            <wp:effectExtent l="0" t="0" r="0" b="0"/>
+            <wp:docPr id="1" name="Picture 1"/>
+            <wp:cNvGraphicFramePr>
+              <a:graphicFrameLocks xmlns:a="http://schemas.openxmlformats.org/drawingml/2006/main" noChangeAspect="1"/>
+            </wp:cNvGraphicFramePr>
+            <a:graphic xmlns:a="http://schemas.openxmlformats.org/drawingml/2006/main">
+              <a:graphicData uri="http://schemas.openxmlformats.org/drawingml/2006/picture">
+                <pic:pic xmlns:pic="http://schemas.openxmlformats.org/drawingml/2006/picture">
+                  <pic:nvPicPr>
+                    <pic:cNvPr id="0" name="Picture 1"/>
+                    <pic:cNvPicPr>
+                      <a:picLocks noChangeAspect="1" noChangeArrowheads="1"/>
+                    </pic:cNvPicPr>
+                  </pic:nvPicPr>
+                  <pic:blipFill>
+                    <a:blip r:embed="rId10">
+                      <a:extLst>
+                        <a:ext uri="{28A0092B-C50C-407E-A947-70E740481C1C}">
+                          <a14:useLocalDpi xmlns:a14="http://schemas.microsoft.com/office/drawing/2010/main" val="0"/>
+                        </a:ext>
+                      </a:extLst>
+                    </a:blip>
+                    <a:srcRect/>
+                    <a:stretch>
+                      <a:fillRect/>
+                    </a:stretch>
+                  </pic:blipFill>
+                  <pic:spPr bwMode="auto">
+                    <a:xfrm>
+                      <a:off x="0" y="0"/>
+                      <a:ext cx="2669985" cy="1540424"/>
+                    </a:xfrm>
+                    <a:prstGeom prst="rect">
+                      <a:avLst/>
+                    </a:prstGeom>
+                    <a:noFill/>
+                    <a:ln>
+                      <a:noFill/>
+                    </a:ln>
+                  </pic:spPr>
+                </pic:pic>
+              </a:graphicData>
+            </a:graphic>
+          </wp:inline>
+        </w:drawing>
+      </w:r>
+      <w:r>
+        <w:rPr>
+          <w:noProof/>
+        </w:rPr>
+        <w:drawing>
+          <wp:inline distT="0" distB="0" distL="0" distR="0" wp14:anchorId="59B7A4FE" wp14:editId="79BB0EDA">
+            <wp:extent cx="3339547" cy="2577802"/>
+            <wp:effectExtent l="0" t="0" r="0" b="0"/>
+            <wp:docPr id="5" name="Picture 5"/>
+            <wp:cNvGraphicFramePr>
+              <a:graphicFrameLocks xmlns:a="http://schemas.openxmlformats.org/drawingml/2006/main" noChangeAspect="1"/>
+            </wp:cNvGraphicFramePr>
+            <a:graphic xmlns:a="http://schemas.openxmlformats.org/drawingml/2006/main">
+              <a:graphicData uri="http://schemas.openxmlformats.org/drawingml/2006/picture">
+                <pic:pic xmlns:pic="http://schemas.openxmlformats.org/drawingml/2006/picture">
+                  <pic:nvPicPr>
+                    <pic:cNvPr id="0" name="Picture 3"/>
+                    <pic:cNvPicPr>
+                      <a:picLocks noChangeAspect="1" noChangeArrowheads="1"/>
+                    </pic:cNvPicPr>
+                  </pic:nvPicPr>
+                  <pic:blipFill>
+                    <a:blip r:embed="rId11">
+                      <a:extLst>
+                        <a:ext uri="{28A0092B-C50C-407E-A947-70E740481C1C}">
+                          <a14:useLocalDpi xmlns:a14="http://schemas.microsoft.com/office/drawing/2010/main" val="0"/>
+                        </a:ext>
+                      </a:extLst>
+                    </a:blip>
+                    <a:srcRect/>
+                    <a:stretch>
+                      <a:fillRect/>
+                    </a:stretch>
+                  </pic:blipFill>
+                  <pic:spPr bwMode="auto">
+                    <a:xfrm>
+                      <a:off x="0" y="0"/>
+                      <a:ext cx="3339547" cy="2577802"/>
+                    </a:xfrm>
+                    <a:prstGeom prst="rect">
+                      <a:avLst/>
+                    </a:prstGeom>
+                    <a:noFill/>
+                    <a:ln>
+                      <a:noFill/>
+                    </a:ln>
+                  </pic:spPr>
+                </pic:pic>
+              </a:graphicData>
+            </a:graphic>
+          </wp:inline>
+        </w:drawing>
+      </w:r>
+    </w:p>
+    <w:p>
+      <w:pPr>
+        <w:pStyle w:val="ListParagraph"/>
+        <w:jc w:val="both"/>
+      </w:pPr>
+      <w:r>
+        <w:rPr>
+          <w:noProof/>
+        </w:rPr>
+        <w:drawing>
+          <wp:inline distT="0" distB="0" distL="0" distR="0" wp14:anchorId="74468DD4" wp14:editId="1B1344FA">
+            <wp:extent cx="3317592" cy="1963972"/>
+            <wp:effectExtent l="0" t="0" r="0" b="0"/>
+            <wp:docPr id="7" name="Picture 7"/>
+            <wp:cNvGraphicFramePr>
+              <a:graphicFrameLocks xmlns:a="http://schemas.openxmlformats.org/drawingml/2006/main" noChangeAspect="1"/>
+            </wp:cNvGraphicFramePr>
+            <a:graphic xmlns:a="http://schemas.openxmlformats.org/drawingml/2006/main">
+              <a:graphicData uri="http://schemas.openxmlformats.org/drawingml/2006/picture">
+                <pic:pic xmlns:pic="http://schemas.openxmlformats.org/drawingml/2006/picture">
+                  <pic:nvPicPr>
+                    <pic:cNvPr id="0" name="Picture 5"/>
+                    <pic:cNvPicPr>
+                      <a:picLocks noChangeAspect="1" noChangeArrowheads="1"/>
+                    </pic:cNvPicPr>
+                  </pic:nvPicPr>
+                  <pic:blipFill>
+                    <a:blip r:embed="rId12" cstate="print">
+                      <a:extLst>
+                        <a:ext uri="{28A0092B-C50C-407E-A947-70E740481C1C}">
+                          <a14:useLocalDpi xmlns:a14="http://schemas.microsoft.com/office/drawing/2010/main" val="0"/>
+                        </a:ext>
+                      </a:extLst>
+                    </a:blip>
+                    <a:srcRect/>
+                    <a:stretch>
+                      <a:fillRect/>
+                    </a:stretch>
+                  </pic:blipFill>
+                  <pic:spPr bwMode="auto">
+                    <a:xfrm>
+                      <a:off x="0" y="0"/>
+                      <a:ext cx="3332291" cy="1972673"/>
+                    </a:xfrm>
+                    <a:prstGeom prst="rect">
+                      <a:avLst/>
+                    </a:prstGeom>
+                    <a:noFill/>
+                    <a:ln>
+                      <a:noFill/>
+                    </a:ln>
+                  </pic:spPr>
+                </pic:pic>
+              </a:graphicData>
+            </a:graphic>
+          </wp:inline>
+        </w:drawing>
+      </w:r>
+    </w:p>
+    <w:p>
+      <w:pPr>
+        <w:pStyle w:val="ListParagraph"/>
+        <w:jc w:val="both"/>
+      </w:pPr>
+      <w:r>
+        <w:rPr>
+          <w:noProof/>
+        </w:rPr>
+        <w:drawing>
+          <wp:inline distT="0" distB="0" distL="0" distR="0" wp14:anchorId="6F9B7D8B" wp14:editId="393235E3">
+            <wp:extent cx="2780944" cy="1924216"/>
+            <wp:effectExtent l="0" t="0" r="635" b="0"/>
+            <wp:docPr id="8" name="Picture 8"/>
+            <wp:cNvGraphicFramePr>
+              <a:graphicFrameLocks xmlns:a="http://schemas.openxmlformats.org/drawingml/2006/main" noChangeAspect="1"/>
+            </wp:cNvGraphicFramePr>
+            <a:graphic xmlns:a="http://schemas.openxmlformats.org/drawingml/2006/main">
+              <a:graphicData uri="http://schemas.openxmlformats.org/drawingml/2006/picture">
+                <pic:pic xmlns:pic="http://schemas.openxmlformats.org/drawingml/2006/picture">
+                  <pic:nvPicPr>
+                    <pic:cNvPr id="0" name="Picture 7"/>
+                    <pic:cNvPicPr>
+                      <a:picLocks noChangeAspect="1" noChangeArrowheads="1"/>
+                    </pic:cNvPicPr>
+                  </pic:nvPicPr>
+                  <pic:blipFill>
+                    <a:blip r:embed="rId13">
+                      <a:extLst>
+                        <a:ext uri="{28A0092B-C50C-407E-A947-70E740481C1C}">
+                          <a14:useLocalDpi xmlns:a14="http://schemas.microsoft.com/office/drawing/2010/main" val="0"/>
+                        </a:ext>
+                      </a:extLst>
+                    </a:blip>
+                    <a:srcRect/>
+                    <a:stretch>
+                      <a:fillRect/>
+                    </a:stretch>
+                  </pic:blipFill>
+                  <pic:spPr bwMode="auto">
+                    <a:xfrm>
+                      <a:off x="0" y="0"/>
+                      <a:ext cx="2785482" cy="1927356"/>
+                    </a:xfrm>
+                    <a:prstGeom prst="rect">
+                      <a:avLst/>
+                    </a:prstGeom>
+                    <a:noFill/>
+                    <a:ln>
+                      <a:noFill/>
+                    </a:ln>
+                  </pic:spPr>
+                </pic:pic>
+              </a:graphicData>
+            </a:graphic>
+          </wp:inline>
+        </w:drawing>
+      </w:r>
+    </w:p>
+    <w:p>
+      <w:pPr>
+        <w:pStyle w:val="ListParagraph"/>
+        <w:jc w:val="both"/>
+      </w:pPr>
+      <w:r>
+        <w:rPr>
+          <w:noProof/>
+        </w:rPr>
+        <w:lastRenderedPageBreak/>
+        <w:drawing>
+          <wp:inline distT="0" distB="0" distL="0" distR="0" wp14:anchorId="5F8CCCCF" wp14:editId="6F9B90CA">
+            <wp:extent cx="3490622" cy="2089152"/>
+            <wp:effectExtent l="0" t="0" r="0" b="6350"/>
+            <wp:docPr id="9" name="Picture 9"/>
+            <wp:cNvGraphicFramePr>
+              <a:graphicFrameLocks xmlns:a="http://schemas.openxmlformats.org/drawingml/2006/main" noChangeAspect="1"/>
+            </wp:cNvGraphicFramePr>
+            <a:graphic xmlns:a="http://schemas.openxmlformats.org/drawingml/2006/main">
+              <a:graphicData uri="http://schemas.openxmlformats.org/drawingml/2006/picture">
+                <pic:pic xmlns:pic="http://schemas.openxmlformats.org/drawingml/2006/picture">
+                  <pic:nvPicPr>
+                    <pic:cNvPr id="0" name="Picture 9"/>
+                    <pic:cNvPicPr>
+                      <a:picLocks noChangeAspect="1" noChangeArrowheads="1"/>
+                    </pic:cNvPicPr>
+                  </pic:nvPicPr>
+                  <pic:blipFill>
+                    <a:blip r:embed="rId14">
+                      <a:extLst>
+                        <a:ext uri="{28A0092B-C50C-407E-A947-70E740481C1C}">
+                          <a14:useLocalDpi xmlns:a14="http://schemas.microsoft.com/office/drawing/2010/main" val="0"/>
+                        </a:ext>
+                      </a:extLst>
+                    </a:blip>
+                    <a:srcRect/>
+                    <a:stretch>
+                      <a:fillRect/>
+                    </a:stretch>
+                  </pic:blipFill>
+                  <pic:spPr bwMode="auto">
+                    <a:xfrm>
+                      <a:off x="0" y="0"/>
+                      <a:ext cx="3499886" cy="2094697"/>
+                    </a:xfrm>
+                    <a:prstGeom prst="rect">
+                      <a:avLst/>
+                    </a:prstGeom>
+                    <a:noFill/>
+                    <a:ln>
+                      <a:noFill/>
+                    </a:ln>
+                  </pic:spPr>
+                </pic:pic>
+              </a:graphicData>
+            </a:graphic>
+          </wp:inline>
+        </w:drawing>
       </w:r>
     </w:p>
     <w:p/>
@@ -328,7 +621,7 @@
                     </pic:cNvPicPr>
                   </pic:nvPicPr>
                   <pic:blipFill>
-                    <a:blip r:embed="rId10">
+                    <a:blip r:embed="rId15">
                       <a:extLst>
                         <a:ext uri="{28A0092B-C50C-407E-A947-70E740481C1C}">
                           <a14:useLocalDpi xmlns:a14="http://schemas.microsoft.com/office/drawing/2010/main" val="0"/>

</xml_diff>